<commit_message>
Revised eCook Sales Survey
changed the date
</commit_message>
<xml_diff>
--- a/Documents/Marketing/Sales Survey.docx
+++ b/Documents/Marketing/Sales Survey.docx
@@ -115,7 +115,18 @@
           <w:szCs w:val="30"/>
           <w:lang w:val="en-US"/>
         </w:rPr>
-        <w:t>09/05/2014</w:t>
+        <w:t>03</w:t>
+      </w:r>
+      <w:bookmarkStart w:id="0" w:name="_GoBack"/>
+      <w:bookmarkEnd w:id="0"/>
+      <w:r>
+        <w:rPr>
+          <w:rFonts w:ascii="Century Gothic" w:hAnsi="Century Gothic"/>
+          <w:sz w:val="30"/>
+          <w:szCs w:val="30"/>
+          <w:lang w:val="en-US"/>
+        </w:rPr>
+        <w:t>/05/2014</w:t>
       </w:r>
     </w:p>
     <w:p>
@@ -151,14 +162,14 @@
       <w:r>
         <w:t>Rank between 1 and 10 on how good does the product look?</w:t>
       </w:r>
-      <w:bookmarkStart w:id="0" w:name="_Toc379186004"/>
-      <w:bookmarkStart w:id="1" w:name="_Toc379186369"/>
-      <w:bookmarkStart w:id="2" w:name="_Toc380495940"/>
-      <w:bookmarkStart w:id="3" w:name="_Toc380498651"/>
-      <w:bookmarkStart w:id="4" w:name="_Toc380503887"/>
-      <w:bookmarkStart w:id="5" w:name="_Toc380682015"/>
-      <w:bookmarkStart w:id="6" w:name="_Toc380682492"/>
-      <w:bookmarkStart w:id="7" w:name="_Toc380701902"/>
+      <w:bookmarkStart w:id="1" w:name="_Toc379186004"/>
+      <w:bookmarkStart w:id="2" w:name="_Toc379186369"/>
+      <w:bookmarkStart w:id="3" w:name="_Toc380495940"/>
+      <w:bookmarkStart w:id="4" w:name="_Toc380498651"/>
+      <w:bookmarkStart w:id="5" w:name="_Toc380503887"/>
+      <w:bookmarkStart w:id="6" w:name="_Toc380682015"/>
+      <w:bookmarkStart w:id="7" w:name="_Toc380682492"/>
+      <w:bookmarkStart w:id="8" w:name="_Toc380701902"/>
       <w:r>
         <w:rPr>
           <w:noProof/>
@@ -166,7 +177,6 @@
         </w:rPr>
         <w:t xml:space="preserve"> </w:t>
       </w:r>
-      <w:bookmarkEnd w:id="0"/>
       <w:bookmarkEnd w:id="1"/>
       <w:bookmarkEnd w:id="2"/>
       <w:bookmarkEnd w:id="3"/>
@@ -174,6 +184,7 @@
       <w:bookmarkEnd w:id="5"/>
       <w:bookmarkEnd w:id="6"/>
       <w:bookmarkEnd w:id="7"/>
+      <w:bookmarkEnd w:id="8"/>
       <w:r>
         <w:t xml:space="preserve"> </w:t>
       </w:r>
@@ -990,8 +1001,6 @@
               <w:pStyle w:val="ListParagraph"/>
               <w:ind w:left="0"/>
             </w:pPr>
-            <w:bookmarkStart w:id="8" w:name="_GoBack"/>
-            <w:bookmarkEnd w:id="8"/>
             <w:r>
               <w:t>Yes</w:t>
             </w:r>

</xml_diff>

<commit_message>
Revised PDF and Doc eCook Sales Marketing Survey
changed the date.
</commit_message>
<xml_diff>
--- a/Documents/Marketing/Sales Survey.docx
+++ b/Documents/Marketing/Sales Survey.docx
@@ -117,8 +117,6 @@
         </w:rPr>
         <w:t>03</w:t>
       </w:r>
-      <w:bookmarkStart w:id="0" w:name="_GoBack"/>
-      <w:bookmarkEnd w:id="0"/>
       <w:r>
         <w:rPr>
           <w:rFonts w:ascii="Century Gothic" w:hAnsi="Century Gothic"/>
@@ -126,7 +124,18 @@
           <w:szCs w:val="30"/>
           <w:lang w:val="en-US"/>
         </w:rPr>
-        <w:t>/05/2014</w:t>
+        <w:t>/06</w:t>
+      </w:r>
+      <w:bookmarkStart w:id="0" w:name="_GoBack"/>
+      <w:bookmarkEnd w:id="0"/>
+      <w:r>
+        <w:rPr>
+          <w:rFonts w:ascii="Century Gothic" w:hAnsi="Century Gothic"/>
+          <w:sz w:val="30"/>
+          <w:szCs w:val="30"/>
+          <w:lang w:val="en-US"/>
+        </w:rPr>
+        <w:t>/2014</w:t>
       </w:r>
     </w:p>
     <w:p>

</xml_diff>